<commit_message>
added readme to repository
</commit_message>
<xml_diff>
--- a/DOCUMENTATION.docx
+++ b/DOCUMENTATION.docx
@@ -1,6 +1,6 @@
 
 <file path=word/document.xml><?xml version="1.0" encoding="utf-8"?>
-<w:document xmlns:wpc="http://schemas.microsoft.com/office/word/2010/wordprocessingCanvas" xmlns:cx="http://schemas.microsoft.com/office/drawing/2014/chartex" xmlns:cx1="http://schemas.microsoft.com/office/drawing/2015/9/8/chartex" xmlns:cx2="http://schemas.microsoft.com/office/drawing/2015/10/21/chartex" xmlns:cx3="http://schemas.microsoft.com/office/drawing/2016/5/9/chartex" xmlns:cx4="http://schemas.microsoft.com/office/drawing/2016/5/10/chartex" xmlns:cx5="http://schemas.microsoft.com/office/drawing/2016/5/11/chartex" xmlns:cx6="http://schemas.microsoft.com/office/drawing/2016/5/12/chartex" xmlns:cx7="http://schemas.microsoft.com/office/drawing/2016/5/13/chartex" xmlns:cx8="http://schemas.microsoft.com/office/drawing/2016/5/14/chartex" xmlns:mc="http://schemas.openxmlformats.org/markup-compatibility/2006" xmlns:aink="http://schemas.microsoft.com/office/drawing/2016/ink" xmlns:am3d="http://schemas.microsoft.com/office/drawing/2017/model3d" xmlns:o="urn:schemas-microsoft-com:office:office" xmlns:oel="http://schemas.microsoft.com/office/2019/extlst" xmlns:r="http://schemas.openxmlformats.org/officeDocument/2006/relationships" xmlns:m="http://schemas.openxmlformats.org/officeDocument/2006/math" xmlns:v="urn:schemas-microsoft-com:vml" xmlns:wp14="http://schemas.microsoft.com/office/word/2010/wordprocessingDrawing" xmlns:wp="http://schemas.openxmlformats.org/drawingml/2006/wordprocessingDrawing" xmlns:w10="urn:schemas-microsoft-com:office:word" xmlns:w="http://schemas.openxmlformats.org/wordprocessingml/2006/main" xmlns:w14="http://schemas.microsoft.com/office/word/2010/wordml" xmlns:w15="http://schemas.microsoft.com/office/word/2012/wordml" xmlns:w16cex="http://schemas.microsoft.com/office/word/2018/wordml/cex" xmlns:w16cid="http://schemas.microsoft.com/office/word/2016/wordml/cid" xmlns:w16="http://schemas.microsoft.com/office/word/2018/wordml" xmlns:w16sdtdh="http://schemas.microsoft.com/office/word/2020/wordml/sdtdatahash" xmlns:w16se="http://schemas.microsoft.com/office/word/2015/wordml/symex" xmlns:wpg="http://schemas.microsoft.com/office/word/2010/wordprocessingGroup" xmlns:wpi="http://schemas.microsoft.com/office/word/2010/wordprocessingInk" xmlns:wne="http://schemas.microsoft.com/office/word/2006/wordml" xmlns:wps="http://schemas.microsoft.com/office/word/2010/wordprocessingShape" mc:Ignorable="w14 w15 w16se w16cid w16 w16cex w16sdtdh wp14">
+<w:document xmlns:wpc="http://schemas.microsoft.com/office/word/2010/wordprocessingCanvas" xmlns:cx="http://schemas.microsoft.com/office/drawing/2014/chartex" xmlns:cx1="http://schemas.microsoft.com/office/drawing/2015/9/8/chartex" xmlns:cx2="http://schemas.microsoft.com/office/drawing/2015/10/21/chartex" xmlns:cx3="http://schemas.microsoft.com/office/drawing/2016/5/9/chartex" xmlns:cx4="http://schemas.microsoft.com/office/drawing/2016/5/10/chartex" xmlns:cx5="http://schemas.microsoft.com/office/drawing/2016/5/11/chartex" xmlns:cx6="http://schemas.microsoft.com/office/drawing/2016/5/12/chartex" xmlns:cx7="http://schemas.microsoft.com/office/drawing/2016/5/13/chartex" xmlns:cx8="http://schemas.microsoft.com/office/drawing/2016/5/14/chartex" xmlns:mc="http://schemas.openxmlformats.org/markup-compatibility/2006" xmlns:aink="http://schemas.microsoft.com/office/drawing/2016/ink" xmlns:am3d="http://schemas.microsoft.com/office/drawing/2017/model3d" xmlns:o="urn:schemas-microsoft-com:office:office" xmlns:oel="http://schemas.microsoft.com/office/2019/extlst" xmlns:r="http://schemas.openxmlformats.org/officeDocument/2006/relationships" xmlns:m="http://schemas.openxmlformats.org/officeDocument/2006/math" xmlns:v="urn:schemas-microsoft-com:vml" xmlns:wp14="http://schemas.microsoft.com/office/word/2010/wordprocessingDrawing" xmlns:wp="http://schemas.openxmlformats.org/drawingml/2006/wordprocessingDrawing" xmlns:w10="urn:schemas-microsoft-com:office:word" xmlns:w="http://schemas.openxmlformats.org/wordprocessingml/2006/main" xmlns:w14="http://schemas.microsoft.com/office/word/2010/wordml" xmlns:w15="http://schemas.microsoft.com/office/word/2012/wordml" xmlns:w16cex="http://schemas.microsoft.com/office/word/2018/wordml/cex" xmlns:w16cid="http://schemas.microsoft.com/office/word/2016/wordml/cid" xmlns:w16="http://schemas.microsoft.com/office/word/2018/wordml" xmlns:w16du="http://schemas.microsoft.com/office/word/2023/wordml/word16du" xmlns:w16sdtdh="http://schemas.microsoft.com/office/word/2020/wordml/sdtdatahash" xmlns:w16se="http://schemas.microsoft.com/office/word/2015/wordml/symex" xmlns:wpg="http://schemas.microsoft.com/office/word/2010/wordprocessingGroup" xmlns:wpi="http://schemas.microsoft.com/office/word/2010/wordprocessingInk" xmlns:wne="http://schemas.microsoft.com/office/word/2006/wordml" xmlns:wps="http://schemas.microsoft.com/office/word/2010/wordprocessingShape" mc:Ignorable="w14 w15 w16se w16cid w16 w16cex w16sdtdh wp14">
   <w:body>
     <w:p>
       <w:pPr>
@@ -273,10 +273,7 @@
       </w:r>
       <w:proofErr w:type="spellEnd"/>
       <w:r>
-        <w:t xml:space="preserve"> background</w:t>
-      </w:r>
-      <w:r>
-        <w:t xml:space="preserve"> by </w:t>
+        <w:t xml:space="preserve"> background by </w:t>
       </w:r>
       <w:r>
         <w:t>Neves Art</w:t>
@@ -496,14 +493,9 @@
           <w:rPr>
             <w:rStyle w:val="Hyperlink"/>
           </w:rPr>
-          <w:t>https://www.youtube.com/watch?v=dKbs8zXTfMU</w:t>
+          <w:t>https://www.youtube.com/watch?v=rY_RVmo2yFY</w:t>
         </w:r>
       </w:hyperlink>
-    </w:p>
-    <w:p>
-      <w:pPr>
-        <w:jc w:val="center"/>
-      </w:pPr>
     </w:p>
     <w:p>
       <w:pPr>
@@ -591,33 +583,6 @@
     <w:p/>
     <w:p/>
     <w:p/>
-    <w:p/>
-    <w:p/>
-    <w:p>
-      <w:pPr>
-        <w:rPr>
-          <w:b/>
-          <w:bCs/>
-        </w:rPr>
-      </w:pPr>
-    </w:p>
-    <w:p>
-      <w:pPr>
-        <w:tabs>
-          <w:tab w:val="left" w:pos="9872"/>
-        </w:tabs>
-      </w:pPr>
-      <w:r>
-        <w:tab/>
-      </w:r>
-    </w:p>
-    <w:p>
-      <w:pPr>
-        <w:tabs>
-          <w:tab w:val="left" w:pos="9872"/>
-        </w:tabs>
-      </w:pPr>
-    </w:p>
     <w:sectPr>
       <w:pgSz w:w="15840" w:h="12240" w:orient="landscape"/>
       <w:pgMar w:top="1440" w:right="1440" w:bottom="1440" w:left="1440" w:header="720" w:footer="720" w:gutter="0"/>
@@ -629,7 +594,7 @@
 </file>
 
 <file path=word/endnotes.xml><?xml version="1.0" encoding="utf-8"?>
-<w:endnotes xmlns:wpc="http://schemas.microsoft.com/office/word/2010/wordprocessingCanvas" xmlns:cx="http://schemas.microsoft.com/office/drawing/2014/chartex" xmlns:cx1="http://schemas.microsoft.com/office/drawing/2015/9/8/chartex" xmlns:cx2="http://schemas.microsoft.com/office/drawing/2015/10/21/chartex" xmlns:cx3="http://schemas.microsoft.com/office/drawing/2016/5/9/chartex" xmlns:cx4="http://schemas.microsoft.com/office/drawing/2016/5/10/chartex" xmlns:cx5="http://schemas.microsoft.com/office/drawing/2016/5/11/chartex" xmlns:cx6="http://schemas.microsoft.com/office/drawing/2016/5/12/chartex" xmlns:cx7="http://schemas.microsoft.com/office/drawing/2016/5/13/chartex" xmlns:cx8="http://schemas.microsoft.com/office/drawing/2016/5/14/chartex" xmlns:mc="http://schemas.openxmlformats.org/markup-compatibility/2006" xmlns:aink="http://schemas.microsoft.com/office/drawing/2016/ink" xmlns:am3d="http://schemas.microsoft.com/office/drawing/2017/model3d" xmlns:o="urn:schemas-microsoft-com:office:office" xmlns:oel="http://schemas.microsoft.com/office/2019/extlst" xmlns:r="http://schemas.openxmlformats.org/officeDocument/2006/relationships" xmlns:m="http://schemas.openxmlformats.org/officeDocument/2006/math" xmlns:v="urn:schemas-microsoft-com:vml" xmlns:wp14="http://schemas.microsoft.com/office/word/2010/wordprocessingDrawing" xmlns:wp="http://schemas.openxmlformats.org/drawingml/2006/wordprocessingDrawing" xmlns:w10="urn:schemas-microsoft-com:office:word" xmlns:w="http://schemas.openxmlformats.org/wordprocessingml/2006/main" xmlns:w14="http://schemas.microsoft.com/office/word/2010/wordml" xmlns:w15="http://schemas.microsoft.com/office/word/2012/wordml" xmlns:w16cex="http://schemas.microsoft.com/office/word/2018/wordml/cex" xmlns:w16cid="http://schemas.microsoft.com/office/word/2016/wordml/cid" xmlns:w16="http://schemas.microsoft.com/office/word/2018/wordml" xmlns:w16sdtdh="http://schemas.microsoft.com/office/word/2020/wordml/sdtdatahash" xmlns:w16se="http://schemas.microsoft.com/office/word/2015/wordml/symex" xmlns:wpg="http://schemas.microsoft.com/office/word/2010/wordprocessingGroup" xmlns:wpi="http://schemas.microsoft.com/office/word/2010/wordprocessingInk" xmlns:wne="http://schemas.microsoft.com/office/word/2006/wordml" xmlns:wps="http://schemas.microsoft.com/office/word/2010/wordprocessingShape" mc:Ignorable="w14 w15 w16se w16cid w16 w16cex w16sdtdh wp14">
+<w:endnotes xmlns:wpc="http://schemas.microsoft.com/office/word/2010/wordprocessingCanvas" xmlns:cx="http://schemas.microsoft.com/office/drawing/2014/chartex" xmlns:cx1="http://schemas.microsoft.com/office/drawing/2015/9/8/chartex" xmlns:cx2="http://schemas.microsoft.com/office/drawing/2015/10/21/chartex" xmlns:cx3="http://schemas.microsoft.com/office/drawing/2016/5/9/chartex" xmlns:cx4="http://schemas.microsoft.com/office/drawing/2016/5/10/chartex" xmlns:cx5="http://schemas.microsoft.com/office/drawing/2016/5/11/chartex" xmlns:cx6="http://schemas.microsoft.com/office/drawing/2016/5/12/chartex" xmlns:cx7="http://schemas.microsoft.com/office/drawing/2016/5/13/chartex" xmlns:cx8="http://schemas.microsoft.com/office/drawing/2016/5/14/chartex" xmlns:mc="http://schemas.openxmlformats.org/markup-compatibility/2006" xmlns:aink="http://schemas.microsoft.com/office/drawing/2016/ink" xmlns:am3d="http://schemas.microsoft.com/office/drawing/2017/model3d" xmlns:o="urn:schemas-microsoft-com:office:office" xmlns:oel="http://schemas.microsoft.com/office/2019/extlst" xmlns:r="http://schemas.openxmlformats.org/officeDocument/2006/relationships" xmlns:m="http://schemas.openxmlformats.org/officeDocument/2006/math" xmlns:v="urn:schemas-microsoft-com:vml" xmlns:wp14="http://schemas.microsoft.com/office/word/2010/wordprocessingDrawing" xmlns:wp="http://schemas.openxmlformats.org/drawingml/2006/wordprocessingDrawing" xmlns:w10="urn:schemas-microsoft-com:office:word" xmlns:w="http://schemas.openxmlformats.org/wordprocessingml/2006/main" xmlns:w14="http://schemas.microsoft.com/office/word/2010/wordml" xmlns:w15="http://schemas.microsoft.com/office/word/2012/wordml" xmlns:w16cex="http://schemas.microsoft.com/office/word/2018/wordml/cex" xmlns:w16cid="http://schemas.microsoft.com/office/word/2016/wordml/cid" xmlns:w16="http://schemas.microsoft.com/office/word/2018/wordml" xmlns:w16du="http://schemas.microsoft.com/office/word/2023/wordml/word16du" xmlns:w16sdtdh="http://schemas.microsoft.com/office/word/2020/wordml/sdtdatahash" xmlns:w16se="http://schemas.microsoft.com/office/word/2015/wordml/symex" xmlns:wpg="http://schemas.microsoft.com/office/word/2010/wordprocessingGroup" xmlns:wpi="http://schemas.microsoft.com/office/word/2010/wordprocessingInk" xmlns:wne="http://schemas.microsoft.com/office/word/2006/wordml" xmlns:wps="http://schemas.microsoft.com/office/word/2010/wordprocessingShape" mc:Ignorable="w14 w15 w16se w16cid w16 w16cex w16sdtdh wp14">
   <w:endnote w:type="separator" w:id="-1">
     <w:p>
       <w:pPr>
@@ -654,7 +619,7 @@
 </file>
 
 <file path=word/footnotes.xml><?xml version="1.0" encoding="utf-8"?>
-<w:footnotes xmlns:wpc="http://schemas.microsoft.com/office/word/2010/wordprocessingCanvas" xmlns:cx="http://schemas.microsoft.com/office/drawing/2014/chartex" xmlns:cx1="http://schemas.microsoft.com/office/drawing/2015/9/8/chartex" xmlns:cx2="http://schemas.microsoft.com/office/drawing/2015/10/21/chartex" xmlns:cx3="http://schemas.microsoft.com/office/drawing/2016/5/9/chartex" xmlns:cx4="http://schemas.microsoft.com/office/drawing/2016/5/10/chartex" xmlns:cx5="http://schemas.microsoft.com/office/drawing/2016/5/11/chartex" xmlns:cx6="http://schemas.microsoft.com/office/drawing/2016/5/12/chartex" xmlns:cx7="http://schemas.microsoft.com/office/drawing/2016/5/13/chartex" xmlns:cx8="http://schemas.microsoft.com/office/drawing/2016/5/14/chartex" xmlns:mc="http://schemas.openxmlformats.org/markup-compatibility/2006" xmlns:aink="http://schemas.microsoft.com/office/drawing/2016/ink" xmlns:am3d="http://schemas.microsoft.com/office/drawing/2017/model3d" xmlns:o="urn:schemas-microsoft-com:office:office" xmlns:oel="http://schemas.microsoft.com/office/2019/extlst" xmlns:r="http://schemas.openxmlformats.org/officeDocument/2006/relationships" xmlns:m="http://schemas.openxmlformats.org/officeDocument/2006/math" xmlns:v="urn:schemas-microsoft-com:vml" xmlns:wp14="http://schemas.microsoft.com/office/word/2010/wordprocessingDrawing" xmlns:wp="http://schemas.openxmlformats.org/drawingml/2006/wordprocessingDrawing" xmlns:w10="urn:schemas-microsoft-com:office:word" xmlns:w="http://schemas.openxmlformats.org/wordprocessingml/2006/main" xmlns:w14="http://schemas.microsoft.com/office/word/2010/wordml" xmlns:w15="http://schemas.microsoft.com/office/word/2012/wordml" xmlns:w16cex="http://schemas.microsoft.com/office/word/2018/wordml/cex" xmlns:w16cid="http://schemas.microsoft.com/office/word/2016/wordml/cid" xmlns:w16="http://schemas.microsoft.com/office/word/2018/wordml" xmlns:w16sdtdh="http://schemas.microsoft.com/office/word/2020/wordml/sdtdatahash" xmlns:w16se="http://schemas.microsoft.com/office/word/2015/wordml/symex" xmlns:wpg="http://schemas.microsoft.com/office/word/2010/wordprocessingGroup" xmlns:wpi="http://schemas.microsoft.com/office/word/2010/wordprocessingInk" xmlns:wne="http://schemas.microsoft.com/office/word/2006/wordml" xmlns:wps="http://schemas.microsoft.com/office/word/2010/wordprocessingShape" mc:Ignorable="w14 w15 w16se w16cid w16 w16cex w16sdtdh wp14">
+<w:footnotes xmlns:wpc="http://schemas.microsoft.com/office/word/2010/wordprocessingCanvas" xmlns:cx="http://schemas.microsoft.com/office/drawing/2014/chartex" xmlns:cx1="http://schemas.microsoft.com/office/drawing/2015/9/8/chartex" xmlns:cx2="http://schemas.microsoft.com/office/drawing/2015/10/21/chartex" xmlns:cx3="http://schemas.microsoft.com/office/drawing/2016/5/9/chartex" xmlns:cx4="http://schemas.microsoft.com/office/drawing/2016/5/10/chartex" xmlns:cx5="http://schemas.microsoft.com/office/drawing/2016/5/11/chartex" xmlns:cx6="http://schemas.microsoft.com/office/drawing/2016/5/12/chartex" xmlns:cx7="http://schemas.microsoft.com/office/drawing/2016/5/13/chartex" xmlns:cx8="http://schemas.microsoft.com/office/drawing/2016/5/14/chartex" xmlns:mc="http://schemas.openxmlformats.org/markup-compatibility/2006" xmlns:aink="http://schemas.microsoft.com/office/drawing/2016/ink" xmlns:am3d="http://schemas.microsoft.com/office/drawing/2017/model3d" xmlns:o="urn:schemas-microsoft-com:office:office" xmlns:oel="http://schemas.microsoft.com/office/2019/extlst" xmlns:r="http://schemas.openxmlformats.org/officeDocument/2006/relationships" xmlns:m="http://schemas.openxmlformats.org/officeDocument/2006/math" xmlns:v="urn:schemas-microsoft-com:vml" xmlns:wp14="http://schemas.microsoft.com/office/word/2010/wordprocessingDrawing" xmlns:wp="http://schemas.openxmlformats.org/drawingml/2006/wordprocessingDrawing" xmlns:w10="urn:schemas-microsoft-com:office:word" xmlns:w="http://schemas.openxmlformats.org/wordprocessingml/2006/main" xmlns:w14="http://schemas.microsoft.com/office/word/2010/wordml" xmlns:w15="http://schemas.microsoft.com/office/word/2012/wordml" xmlns:w16cex="http://schemas.microsoft.com/office/word/2018/wordml/cex" xmlns:w16cid="http://schemas.microsoft.com/office/word/2016/wordml/cid" xmlns:w16="http://schemas.microsoft.com/office/word/2018/wordml" xmlns:w16du="http://schemas.microsoft.com/office/word/2023/wordml/word16du" xmlns:w16sdtdh="http://schemas.microsoft.com/office/word/2020/wordml/sdtdatahash" xmlns:w16se="http://schemas.microsoft.com/office/word/2015/wordml/symex" xmlns:wpg="http://schemas.microsoft.com/office/word/2010/wordprocessingGroup" xmlns:wpi="http://schemas.microsoft.com/office/word/2010/wordprocessingInk" xmlns:wne="http://schemas.microsoft.com/office/word/2006/wordml" xmlns:wps="http://schemas.microsoft.com/office/word/2010/wordprocessingShape" mc:Ignorable="w14 w15 w16se w16cid w16 w16cex w16sdtdh wp14">
   <w:footnote w:type="separator" w:id="-1">
     <w:p>
       <w:pPr>
@@ -679,7 +644,7 @@
 </file>
 
 <file path=word/numbering.xml><?xml version="1.0" encoding="utf-8"?>
-<w:numbering xmlns:wpc="http://schemas.microsoft.com/office/word/2010/wordprocessingCanvas" xmlns:cx="http://schemas.microsoft.com/office/drawing/2014/chartex" xmlns:cx1="http://schemas.microsoft.com/office/drawing/2015/9/8/chartex" xmlns:cx2="http://schemas.microsoft.com/office/drawing/2015/10/21/chartex" xmlns:cx3="http://schemas.microsoft.com/office/drawing/2016/5/9/chartex" xmlns:cx4="http://schemas.microsoft.com/office/drawing/2016/5/10/chartex" xmlns:cx5="http://schemas.microsoft.com/office/drawing/2016/5/11/chartex" xmlns:cx6="http://schemas.microsoft.com/office/drawing/2016/5/12/chartex" xmlns:cx7="http://schemas.microsoft.com/office/drawing/2016/5/13/chartex" xmlns:cx8="http://schemas.microsoft.com/office/drawing/2016/5/14/chartex" xmlns:mc="http://schemas.openxmlformats.org/markup-compatibility/2006" xmlns:aink="http://schemas.microsoft.com/office/drawing/2016/ink" xmlns:am3d="http://schemas.microsoft.com/office/drawing/2017/model3d" xmlns:o="urn:schemas-microsoft-com:office:office" xmlns:oel="http://schemas.microsoft.com/office/2019/extlst" xmlns:r="http://schemas.openxmlformats.org/officeDocument/2006/relationships" xmlns:m="http://schemas.openxmlformats.org/officeDocument/2006/math" xmlns:v="urn:schemas-microsoft-com:vml" xmlns:wp14="http://schemas.microsoft.com/office/word/2010/wordprocessingDrawing" xmlns:wp="http://schemas.openxmlformats.org/drawingml/2006/wordprocessingDrawing" xmlns:w10="urn:schemas-microsoft-com:office:word" xmlns:w="http://schemas.openxmlformats.org/wordprocessingml/2006/main" xmlns:w14="http://schemas.microsoft.com/office/word/2010/wordml" xmlns:w15="http://schemas.microsoft.com/office/word/2012/wordml" xmlns:w16cex="http://schemas.microsoft.com/office/word/2018/wordml/cex" xmlns:w16cid="http://schemas.microsoft.com/office/word/2016/wordml/cid" xmlns:w16="http://schemas.microsoft.com/office/word/2018/wordml" xmlns:w16sdtdh="http://schemas.microsoft.com/office/word/2020/wordml/sdtdatahash" xmlns:w16se="http://schemas.microsoft.com/office/word/2015/wordml/symex" xmlns:wpg="http://schemas.microsoft.com/office/word/2010/wordprocessingGroup" xmlns:wpi="http://schemas.microsoft.com/office/word/2010/wordprocessingInk" xmlns:wne="http://schemas.microsoft.com/office/word/2006/wordml" xmlns:wps="http://schemas.microsoft.com/office/word/2010/wordprocessingShape" mc:Ignorable="w14 w15 w16se w16cid w16 w16cex w16sdtdh wp14">
+<w:numbering xmlns:wpc="http://schemas.microsoft.com/office/word/2010/wordprocessingCanvas" xmlns:cx="http://schemas.microsoft.com/office/drawing/2014/chartex" xmlns:cx1="http://schemas.microsoft.com/office/drawing/2015/9/8/chartex" xmlns:cx2="http://schemas.microsoft.com/office/drawing/2015/10/21/chartex" xmlns:cx3="http://schemas.microsoft.com/office/drawing/2016/5/9/chartex" xmlns:cx4="http://schemas.microsoft.com/office/drawing/2016/5/10/chartex" xmlns:cx5="http://schemas.microsoft.com/office/drawing/2016/5/11/chartex" xmlns:cx6="http://schemas.microsoft.com/office/drawing/2016/5/12/chartex" xmlns:cx7="http://schemas.microsoft.com/office/drawing/2016/5/13/chartex" xmlns:cx8="http://schemas.microsoft.com/office/drawing/2016/5/14/chartex" xmlns:mc="http://schemas.openxmlformats.org/markup-compatibility/2006" xmlns:aink="http://schemas.microsoft.com/office/drawing/2016/ink" xmlns:am3d="http://schemas.microsoft.com/office/drawing/2017/model3d" xmlns:o="urn:schemas-microsoft-com:office:office" xmlns:oel="http://schemas.microsoft.com/office/2019/extlst" xmlns:r="http://schemas.openxmlformats.org/officeDocument/2006/relationships" xmlns:m="http://schemas.openxmlformats.org/officeDocument/2006/math" xmlns:v="urn:schemas-microsoft-com:vml" xmlns:wp14="http://schemas.microsoft.com/office/word/2010/wordprocessingDrawing" xmlns:wp="http://schemas.openxmlformats.org/drawingml/2006/wordprocessingDrawing" xmlns:w10="urn:schemas-microsoft-com:office:word" xmlns:w="http://schemas.openxmlformats.org/wordprocessingml/2006/main" xmlns:w14="http://schemas.microsoft.com/office/word/2010/wordml" xmlns:w15="http://schemas.microsoft.com/office/word/2012/wordml" xmlns:w16cex="http://schemas.microsoft.com/office/word/2018/wordml/cex" xmlns:w16cid="http://schemas.microsoft.com/office/word/2016/wordml/cid" xmlns:w16="http://schemas.microsoft.com/office/word/2018/wordml" xmlns:w16du="http://schemas.microsoft.com/office/word/2023/wordml/word16du" xmlns:w16sdtdh="http://schemas.microsoft.com/office/word/2020/wordml/sdtdatahash" xmlns:w16se="http://schemas.microsoft.com/office/word/2015/wordml/symex" xmlns:wpg="http://schemas.microsoft.com/office/word/2010/wordprocessingGroup" xmlns:wpi="http://schemas.microsoft.com/office/word/2010/wordprocessingInk" xmlns:wne="http://schemas.microsoft.com/office/word/2006/wordml" xmlns:wps="http://schemas.microsoft.com/office/word/2010/wordprocessingShape" mc:Ignorable="w14 w15 w16se w16cid w16 w16cex w16sdtdh wp14">
   <w:abstractNum w:abstractNumId="0" w15:restartNumberingAfterBreak="0">
     <w:nsid w:val="125615B2"/>
     <w:multiLevelType w:val="hybridMultilevel"/>
@@ -1436,6 +1401,7 @@
   <w:style w:type="character" w:default="1" w:styleId="DefaultParagraphFont">
     <w:name w:val="Default Paragraph Font"/>
     <w:uiPriority w:val="1"/>
+    <w:semiHidden/>
     <w:unhideWhenUsed/>
   </w:style>
   <w:style w:type="table" w:default="1" w:styleId="TableNormal">
@@ -1541,6 +1507,18 @@
     <w:rsid w:val="002D4106"/>
     <w:rPr>
       <w:lang w:val="en-TT"/>
+    </w:rPr>
+  </w:style>
+  <w:style w:type="character" w:styleId="FollowedHyperlink">
+    <w:name w:val="FollowedHyperlink"/>
+    <w:basedOn w:val="DefaultParagraphFont"/>
+    <w:uiPriority w:val="99"/>
+    <w:semiHidden/>
+    <w:unhideWhenUsed/>
+    <w:rsid w:val="000F400B"/>
+    <w:rPr>
+      <w:color w:val="954F72" w:themeColor="followedHyperlink"/>
+      <w:u w:val="single"/>
     </w:rPr>
   </w:style>
 </w:styles>

</xml_diff>